<commit_message>
update MSI, MESI, MOESI protocol
</commit_message>
<xml_diff>
--- a/MSI, MESI, MOESI/protocol.docx
+++ b/MSI, MESI, MOESI/protocol.docx
@@ -4,6 +4,9 @@
   <w:body>
     <w:p>
       <w:r>
+        <w:rPr>
+          <w:noProof/>
+        </w:rPr>
         <w:drawing>
           <wp:inline distT="0" distB="0" distL="0" distR="0" wp14:anchorId="1EEF10DC" wp14:editId="54669C5D">
             <wp:extent cx="914528" cy="3505689"/>
@@ -42,12 +45,10 @@
       </w:r>
     </w:p>
     <w:p>
-      <w:pPr>
+      <w:r>
         <w:rPr>
-          <w:rFonts w:hint="eastAsia"/>
+          <w:noProof/>
         </w:rPr>
-      </w:pPr>
-      <w:r>
         <w:drawing>
           <wp:anchor distT="0" distB="0" distL="114300" distR="114300" simplePos="0" relativeHeight="251658240" behindDoc="0" locked="0" layoutInCell="1" allowOverlap="1" wp14:anchorId="0BD7847E" wp14:editId="135E55A9">
             <wp:simplePos x="0" y="0"/>
@@ -99,6 +100,9 @@
         </w:drawing>
       </w:r>
       <w:r>
+        <w:rPr>
+          <w:noProof/>
+        </w:rPr>
         <w:drawing>
           <wp:anchor distT="0" distB="0" distL="114300" distR="114300" simplePos="0" relativeHeight="251660288" behindDoc="0" locked="0" layoutInCell="1" allowOverlap="1" wp14:anchorId="59F1B883" wp14:editId="622C6B97">
             <wp:simplePos x="0" y="0"/>
@@ -150,6 +154,9 @@
         </w:drawing>
       </w:r>
       <w:r>
+        <w:rPr>
+          <w:noProof/>
+        </w:rPr>
         <w:drawing>
           <wp:anchor distT="0" distB="0" distL="114300" distR="114300" simplePos="0" relativeHeight="251659264" behindDoc="0" locked="0" layoutInCell="1" allowOverlap="1" wp14:anchorId="7A0B9854" wp14:editId="691FD44E">
             <wp:simplePos x="0" y="0"/>
@@ -206,6 +213,2814 @@
         </w:rPr>
         <w:t xml:space="preserve">저장되어 있는 </w:t>
       </w:r>
+    </w:p>
+    <w:p/>
+    <w:p/>
+    <w:p/>
+    <w:p/>
+    <w:p/>
+    <w:p/>
+    <w:p/>
+    <w:p/>
+    <w:p/>
+    <w:p/>
+    <w:p/>
+    <w:p/>
+    <w:p/>
+    <w:p/>
+    <w:p/>
+    <w:tbl>
+      <w:tblPr>
+        <w:tblStyle w:val="a3"/>
+        <w:tblpPr w:leftFromText="142" w:rightFromText="142" w:vertAnchor="text" w:horzAnchor="page" w:tblpX="331" w:tblpY="107"/>
+        <w:tblW w:w="10716" w:type="dxa"/>
+        <w:tblLook w:val="04A0" w:firstRow="1" w:lastRow="0" w:firstColumn="1" w:lastColumn="0" w:noHBand="0" w:noVBand="1"/>
+      </w:tblPr>
+      <w:tblGrid>
+        <w:gridCol w:w="1784"/>
+        <w:gridCol w:w="1784"/>
+        <w:gridCol w:w="1786"/>
+        <w:gridCol w:w="1786"/>
+        <w:gridCol w:w="1786"/>
+        <w:gridCol w:w="1790"/>
+      </w:tblGrid>
+      <w:tr>
+        <w:trPr>
+          <w:trHeight w:val="418"/>
+        </w:trPr>
+        <w:tc>
+          <w:tcPr>
+            <w:tcW w:w="1784" w:type="dxa"/>
+            <w:vMerge w:val="restart"/>
+            <w:shd w:val="clear" w:color="auto" w:fill="D9D9D9" w:themeFill="background1" w:themeFillShade="D9"/>
+          </w:tcPr>
+          <w:p>
+            <w:pPr>
+              <w:rPr>
+                <w:b/>
+                <w:bCs/>
+              </w:rPr>
+            </w:pPr>
+            <w:r>
+              <w:rPr>
+                <w:rFonts w:hint="eastAsia"/>
+                <w:b/>
+                <w:bCs/>
+              </w:rPr>
+              <w:t>L</w:t>
+            </w:r>
+            <w:r>
+              <w:rPr>
+                <w:b/>
+                <w:bCs/>
+              </w:rPr>
+              <w:t>ocal</w:t>
+            </w:r>
+            <w:r>
+              <w:rPr>
+                <w:b/>
+                <w:bCs/>
+              </w:rPr>
+              <w:t xml:space="preserve"> </w:t>
+            </w:r>
+            <w:r>
+              <w:rPr>
+                <w:b/>
+                <w:bCs/>
+              </w:rPr>
+              <w:t>Process</w:t>
+            </w:r>
+            <w:r>
+              <w:rPr>
+                <w:b/>
+                <w:bCs/>
+              </w:rPr>
+              <w:t xml:space="preserve"> </w:t>
+            </w:r>
+          </w:p>
+          <w:p>
+            <w:pPr>
+              <w:rPr>
+                <w:rFonts w:hint="eastAsia"/>
+                <w:b/>
+                <w:bCs/>
+              </w:rPr>
+            </w:pPr>
+            <w:r>
+              <w:rPr>
+                <w:b/>
+                <w:bCs/>
+              </w:rPr>
+              <w:t>Action</w:t>
+            </w:r>
+          </w:p>
+        </w:tc>
+        <w:tc>
+          <w:tcPr>
+            <w:tcW w:w="1784" w:type="dxa"/>
+            <w:vMerge w:val="restart"/>
+            <w:shd w:val="clear" w:color="auto" w:fill="D9D9D9" w:themeFill="background1" w:themeFillShade="D9"/>
+          </w:tcPr>
+          <w:p>
+            <w:pPr>
+              <w:rPr>
+                <w:rFonts w:hint="eastAsia"/>
+                <w:b/>
+                <w:bCs/>
+              </w:rPr>
+            </w:pPr>
+            <w:r>
+              <w:rPr>
+                <w:rFonts w:hint="eastAsia"/>
+                <w:b/>
+                <w:bCs/>
+              </w:rPr>
+              <w:t>B</w:t>
+            </w:r>
+            <w:r>
+              <w:rPr>
+                <w:b/>
+                <w:bCs/>
+              </w:rPr>
+              <w:t>us Action</w:t>
+            </w:r>
+          </w:p>
+        </w:tc>
+        <w:tc>
+          <w:tcPr>
+            <w:tcW w:w="1786" w:type="dxa"/>
+            <w:vMerge w:val="restart"/>
+            <w:shd w:val="clear" w:color="auto" w:fill="D9D9D9" w:themeFill="background1" w:themeFillShade="D9"/>
+          </w:tcPr>
+          <w:p>
+            <w:pPr>
+              <w:rPr>
+                <w:rFonts w:hint="eastAsia"/>
+                <w:b/>
+                <w:bCs/>
+              </w:rPr>
+            </w:pPr>
+            <w:r>
+              <w:rPr>
+                <w:rFonts w:hint="eastAsia"/>
+                <w:b/>
+                <w:bCs/>
+              </w:rPr>
+              <w:t>D</w:t>
+            </w:r>
+            <w:r>
+              <w:rPr>
+                <w:b/>
+                <w:bCs/>
+              </w:rPr>
+              <w:t>ata From</w:t>
+            </w:r>
+          </w:p>
+        </w:tc>
+        <w:tc>
+          <w:tcPr>
+            <w:tcW w:w="5362" w:type="dxa"/>
+            <w:gridSpan w:val="3"/>
+            <w:shd w:val="clear" w:color="auto" w:fill="D9D9D9" w:themeFill="background1" w:themeFillShade="D9"/>
+          </w:tcPr>
+          <w:p>
+            <w:pPr>
+              <w:jc w:val="center"/>
+              <w:rPr>
+                <w:rFonts w:hint="eastAsia"/>
+                <w:b/>
+                <w:bCs/>
+              </w:rPr>
+            </w:pPr>
+            <w:r>
+              <w:rPr>
+                <w:rFonts w:hint="eastAsia"/>
+                <w:b/>
+                <w:bCs/>
+              </w:rPr>
+              <w:t>S</w:t>
+            </w:r>
+            <w:r>
+              <w:rPr>
+                <w:b/>
+                <w:bCs/>
+              </w:rPr>
+              <w:t>tate</w:t>
+            </w:r>
+          </w:p>
+        </w:tc>
+      </w:tr>
+      <w:tr>
+        <w:trPr>
+          <w:trHeight w:val="267"/>
+        </w:trPr>
+        <w:tc>
+          <w:tcPr>
+            <w:tcW w:w="1784" w:type="dxa"/>
+            <w:vMerge/>
+          </w:tcPr>
+          <w:p>
+            <w:pPr>
+              <w:rPr>
+                <w:rFonts w:hint="eastAsia"/>
+                <w:b/>
+                <w:bCs/>
+              </w:rPr>
+            </w:pPr>
+          </w:p>
+        </w:tc>
+        <w:tc>
+          <w:tcPr>
+            <w:tcW w:w="1784" w:type="dxa"/>
+            <w:vMerge/>
+          </w:tcPr>
+          <w:p>
+            <w:pPr>
+              <w:rPr>
+                <w:rFonts w:hint="eastAsia"/>
+                <w:b/>
+                <w:bCs/>
+              </w:rPr>
+            </w:pPr>
+          </w:p>
+        </w:tc>
+        <w:tc>
+          <w:tcPr>
+            <w:tcW w:w="1786" w:type="dxa"/>
+            <w:vMerge/>
+          </w:tcPr>
+          <w:p>
+            <w:pPr>
+              <w:rPr>
+                <w:rFonts w:hint="eastAsia"/>
+                <w:b/>
+                <w:bCs/>
+              </w:rPr>
+            </w:pPr>
+          </w:p>
+        </w:tc>
+        <w:tc>
+          <w:tcPr>
+            <w:tcW w:w="1786" w:type="dxa"/>
+            <w:shd w:val="clear" w:color="auto" w:fill="F2F2F2" w:themeFill="background1" w:themeFillShade="F2"/>
+          </w:tcPr>
+          <w:p>
+            <w:pPr>
+              <w:jc w:val="center"/>
+              <w:rPr>
+                <w:rFonts w:hint="eastAsia"/>
+                <w:b/>
+                <w:bCs/>
+              </w:rPr>
+            </w:pPr>
+            <w:r>
+              <w:rPr>
+                <w:rFonts w:hint="eastAsia"/>
+                <w:b/>
+                <w:bCs/>
+              </w:rPr>
+              <w:t>C</w:t>
+            </w:r>
+            <w:r>
+              <w:rPr>
+                <w:b/>
+                <w:bCs/>
+              </w:rPr>
+              <w:t>0</w:t>
+            </w:r>
+          </w:p>
+        </w:tc>
+        <w:tc>
+          <w:tcPr>
+            <w:tcW w:w="1786" w:type="dxa"/>
+            <w:shd w:val="clear" w:color="auto" w:fill="F2F2F2" w:themeFill="background1" w:themeFillShade="F2"/>
+          </w:tcPr>
+          <w:p>
+            <w:pPr>
+              <w:jc w:val="center"/>
+              <w:rPr>
+                <w:rFonts w:hint="eastAsia"/>
+                <w:b/>
+                <w:bCs/>
+              </w:rPr>
+            </w:pPr>
+            <w:r>
+              <w:rPr>
+                <w:rFonts w:hint="eastAsia"/>
+                <w:b/>
+                <w:bCs/>
+              </w:rPr>
+              <w:t>C</w:t>
+            </w:r>
+            <w:r>
+              <w:rPr>
+                <w:b/>
+                <w:bCs/>
+              </w:rPr>
+              <w:t>1</w:t>
+            </w:r>
+          </w:p>
+        </w:tc>
+        <w:tc>
+          <w:tcPr>
+            <w:tcW w:w="1789" w:type="dxa"/>
+            <w:shd w:val="clear" w:color="auto" w:fill="F2F2F2" w:themeFill="background1" w:themeFillShade="F2"/>
+          </w:tcPr>
+          <w:p>
+            <w:pPr>
+              <w:jc w:val="center"/>
+              <w:rPr>
+                <w:rFonts w:hint="eastAsia"/>
+                <w:b/>
+                <w:bCs/>
+              </w:rPr>
+            </w:pPr>
+            <w:r>
+              <w:rPr>
+                <w:rFonts w:hint="eastAsia"/>
+                <w:b/>
+                <w:bCs/>
+              </w:rPr>
+              <w:t>C</w:t>
+            </w:r>
+            <w:r>
+              <w:rPr>
+                <w:b/>
+                <w:bCs/>
+              </w:rPr>
+              <w:t>2</w:t>
+            </w:r>
+          </w:p>
+        </w:tc>
+      </w:tr>
+      <w:tr>
+        <w:trPr>
+          <w:trHeight w:val="644"/>
+        </w:trPr>
+        <w:tc>
+          <w:tcPr>
+            <w:tcW w:w="1784" w:type="dxa"/>
+          </w:tcPr>
+          <w:p>
+            <w:pPr>
+              <w:rPr>
+                <w:rFonts w:hint="eastAsia"/>
+              </w:rPr>
+            </w:pPr>
+            <w:r>
+              <w:rPr>
+                <w:rFonts w:hint="eastAsia"/>
+              </w:rPr>
+              <w:t>0</w:t>
+            </w:r>
+            <w:r>
+              <w:t xml:space="preserve">. </w:t>
+            </w:r>
+            <w:r>
+              <w:rPr>
+                <w:rFonts w:hint="eastAsia"/>
+              </w:rPr>
+              <w:t>초기</w:t>
+            </w:r>
+          </w:p>
+        </w:tc>
+        <w:tc>
+          <w:tcPr>
+            <w:tcW w:w="1784" w:type="dxa"/>
+          </w:tcPr>
+          <w:p>
+            <w:pPr>
+              <w:rPr>
+                <w:rFonts w:hint="eastAsia"/>
+              </w:rPr>
+            </w:pPr>
+          </w:p>
+        </w:tc>
+        <w:tc>
+          <w:tcPr>
+            <w:tcW w:w="1786" w:type="dxa"/>
+          </w:tcPr>
+          <w:p>
+            <w:pPr>
+              <w:rPr>
+                <w:rFonts w:hint="eastAsia"/>
+              </w:rPr>
+            </w:pPr>
+          </w:p>
+        </w:tc>
+        <w:tc>
+          <w:tcPr>
+            <w:tcW w:w="1786" w:type="dxa"/>
+          </w:tcPr>
+          <w:p>
+            <w:pPr>
+              <w:jc w:val="center"/>
+              <w:rPr>
+                <w:rFonts w:hint="eastAsia"/>
+              </w:rPr>
+            </w:pPr>
+            <w:r>
+              <w:rPr>
+                <w:rFonts w:hint="eastAsia"/>
+              </w:rPr>
+              <w:t>I</w:t>
+            </w:r>
+          </w:p>
+        </w:tc>
+        <w:tc>
+          <w:tcPr>
+            <w:tcW w:w="1786" w:type="dxa"/>
+          </w:tcPr>
+          <w:p>
+            <w:pPr>
+              <w:jc w:val="center"/>
+              <w:rPr>
+                <w:rFonts w:hint="eastAsia"/>
+              </w:rPr>
+            </w:pPr>
+            <w:r>
+              <w:rPr>
+                <w:rFonts w:hint="eastAsia"/>
+              </w:rPr>
+              <w:t>I</w:t>
+            </w:r>
+          </w:p>
+        </w:tc>
+        <w:tc>
+          <w:tcPr>
+            <w:tcW w:w="1789" w:type="dxa"/>
+          </w:tcPr>
+          <w:p>
+            <w:pPr>
+              <w:jc w:val="center"/>
+              <w:rPr>
+                <w:rFonts w:hint="eastAsia"/>
+              </w:rPr>
+            </w:pPr>
+            <w:r>
+              <w:rPr>
+                <w:rFonts w:hint="eastAsia"/>
+              </w:rPr>
+              <w:t>I</w:t>
+            </w:r>
+          </w:p>
+        </w:tc>
+      </w:tr>
+      <w:tr>
+        <w:trPr>
+          <w:trHeight w:val="644"/>
+        </w:trPr>
+        <w:tc>
+          <w:tcPr>
+            <w:tcW w:w="1784" w:type="dxa"/>
+          </w:tcPr>
+          <w:p>
+            <w:pPr>
+              <w:rPr>
+                <w:rFonts w:hint="eastAsia"/>
+              </w:rPr>
+            </w:pPr>
+            <w:r>
+              <w:rPr>
+                <w:rFonts w:hint="eastAsia"/>
+              </w:rPr>
+              <w:t>1</w:t>
+            </w:r>
+            <w:r>
+              <w:t>. Process</w:t>
+            </w:r>
+            <w:r>
+              <w:t>0</w:t>
+            </w:r>
+            <w:r>
+              <w:t xml:space="preserve"> Read</w:t>
+            </w:r>
+          </w:p>
+        </w:tc>
+        <w:tc>
+          <w:tcPr>
+            <w:tcW w:w="1784" w:type="dxa"/>
+          </w:tcPr>
+          <w:p>
+            <w:pPr>
+              <w:rPr>
+                <w:rFonts w:hint="eastAsia"/>
+              </w:rPr>
+            </w:pPr>
+            <w:r>
+              <w:rPr>
+                <w:rFonts w:hint="eastAsia"/>
+              </w:rPr>
+              <w:t>R</w:t>
+            </w:r>
+            <w:r>
+              <w:t>ead</w:t>
+            </w:r>
+          </w:p>
+        </w:tc>
+        <w:tc>
+          <w:tcPr>
+            <w:tcW w:w="1786" w:type="dxa"/>
+          </w:tcPr>
+          <w:p>
+            <w:pPr>
+              <w:rPr>
+                <w:rFonts w:hint="eastAsia"/>
+              </w:rPr>
+            </w:pPr>
+            <w:r>
+              <w:rPr>
+                <w:rFonts w:hint="eastAsia"/>
+              </w:rPr>
+              <w:t>M</w:t>
+            </w:r>
+            <w:r>
+              <w:t>emory</w:t>
+            </w:r>
+          </w:p>
+        </w:tc>
+        <w:tc>
+          <w:tcPr>
+            <w:tcW w:w="1786" w:type="dxa"/>
+          </w:tcPr>
+          <w:p>
+            <w:pPr>
+              <w:jc w:val="center"/>
+              <w:rPr>
+                <w:rFonts w:hint="eastAsia"/>
+              </w:rPr>
+            </w:pPr>
+            <w:r>
+              <w:rPr>
+                <w:rFonts w:hint="eastAsia"/>
+              </w:rPr>
+              <w:t>S</w:t>
+            </w:r>
+          </w:p>
+        </w:tc>
+        <w:tc>
+          <w:tcPr>
+            <w:tcW w:w="1786" w:type="dxa"/>
+          </w:tcPr>
+          <w:p>
+            <w:pPr>
+              <w:jc w:val="center"/>
+              <w:rPr>
+                <w:rFonts w:hint="eastAsia"/>
+              </w:rPr>
+            </w:pPr>
+            <w:r>
+              <w:rPr>
+                <w:rFonts w:hint="eastAsia"/>
+              </w:rPr>
+              <w:t>I</w:t>
+            </w:r>
+          </w:p>
+        </w:tc>
+        <w:tc>
+          <w:tcPr>
+            <w:tcW w:w="1789" w:type="dxa"/>
+          </w:tcPr>
+          <w:p>
+            <w:pPr>
+              <w:jc w:val="center"/>
+              <w:rPr>
+                <w:rFonts w:hint="eastAsia"/>
+              </w:rPr>
+            </w:pPr>
+            <w:r>
+              <w:rPr>
+                <w:rFonts w:hint="eastAsia"/>
+              </w:rPr>
+              <w:t>I</w:t>
+            </w:r>
+          </w:p>
+        </w:tc>
+      </w:tr>
+      <w:tr>
+        <w:trPr>
+          <w:trHeight w:val="644"/>
+        </w:trPr>
+        <w:tc>
+          <w:tcPr>
+            <w:tcW w:w="1784" w:type="dxa"/>
+          </w:tcPr>
+          <w:p>
+            <w:pPr>
+              <w:rPr>
+                <w:rFonts w:hint="eastAsia"/>
+              </w:rPr>
+            </w:pPr>
+            <w:r>
+              <w:rPr>
+                <w:rFonts w:hint="eastAsia"/>
+              </w:rPr>
+              <w:t>2</w:t>
+            </w:r>
+            <w:r>
+              <w:t>. Process0 Write</w:t>
+            </w:r>
+          </w:p>
+        </w:tc>
+        <w:tc>
+          <w:tcPr>
+            <w:tcW w:w="1784" w:type="dxa"/>
+          </w:tcPr>
+          <w:p>
+            <w:pPr>
+              <w:rPr>
+                <w:rFonts w:hint="eastAsia"/>
+              </w:rPr>
+            </w:pPr>
+            <w:r>
+              <w:rPr>
+                <w:rFonts w:hint="eastAsia"/>
+              </w:rPr>
+              <w:t>W</w:t>
+            </w:r>
+            <w:r>
+              <w:t>rite</w:t>
+            </w:r>
+          </w:p>
+        </w:tc>
+        <w:tc>
+          <w:tcPr>
+            <w:tcW w:w="1786" w:type="dxa"/>
+          </w:tcPr>
+          <w:p>
+            <w:pPr>
+              <w:rPr>
+                <w:rFonts w:hint="eastAsia"/>
+              </w:rPr>
+            </w:pPr>
+          </w:p>
+        </w:tc>
+        <w:tc>
+          <w:tcPr>
+            <w:tcW w:w="1786" w:type="dxa"/>
+          </w:tcPr>
+          <w:p>
+            <w:pPr>
+              <w:jc w:val="center"/>
+              <w:rPr>
+                <w:rFonts w:hint="eastAsia"/>
+              </w:rPr>
+            </w:pPr>
+            <w:r>
+              <w:rPr>
+                <w:rFonts w:hint="eastAsia"/>
+              </w:rPr>
+              <w:t>M</w:t>
+            </w:r>
+          </w:p>
+        </w:tc>
+        <w:tc>
+          <w:tcPr>
+            <w:tcW w:w="1786" w:type="dxa"/>
+          </w:tcPr>
+          <w:p>
+            <w:pPr>
+              <w:jc w:val="center"/>
+              <w:rPr>
+                <w:rFonts w:hint="eastAsia"/>
+              </w:rPr>
+            </w:pPr>
+            <w:r>
+              <w:rPr>
+                <w:rFonts w:hint="eastAsia"/>
+              </w:rPr>
+              <w:t>I</w:t>
+            </w:r>
+          </w:p>
+        </w:tc>
+        <w:tc>
+          <w:tcPr>
+            <w:tcW w:w="1789" w:type="dxa"/>
+          </w:tcPr>
+          <w:p>
+            <w:pPr>
+              <w:jc w:val="center"/>
+              <w:rPr>
+                <w:rFonts w:hint="eastAsia"/>
+              </w:rPr>
+            </w:pPr>
+            <w:r>
+              <w:rPr>
+                <w:rFonts w:hint="eastAsia"/>
+              </w:rPr>
+              <w:t>I</w:t>
+            </w:r>
+          </w:p>
+        </w:tc>
+      </w:tr>
+      <w:tr>
+        <w:trPr>
+          <w:trHeight w:val="644"/>
+        </w:trPr>
+        <w:tc>
+          <w:tcPr>
+            <w:tcW w:w="1784" w:type="dxa"/>
+          </w:tcPr>
+          <w:p>
+            <w:pPr>
+              <w:rPr>
+                <w:rFonts w:hint="eastAsia"/>
+              </w:rPr>
+            </w:pPr>
+            <w:r>
+              <w:rPr>
+                <w:rFonts w:hint="eastAsia"/>
+              </w:rPr>
+              <w:t>3</w:t>
+            </w:r>
+            <w:r>
+              <w:t>. Process2 Read</w:t>
+            </w:r>
+          </w:p>
+        </w:tc>
+        <w:tc>
+          <w:tcPr>
+            <w:tcW w:w="1784" w:type="dxa"/>
+          </w:tcPr>
+          <w:p>
+            <w:pPr>
+              <w:rPr>
+                <w:rFonts w:hint="eastAsia"/>
+              </w:rPr>
+            </w:pPr>
+            <w:r>
+              <w:rPr>
+                <w:rFonts w:hint="eastAsia"/>
+              </w:rPr>
+              <w:t>R</w:t>
+            </w:r>
+            <w:r>
+              <w:t>ead</w:t>
+            </w:r>
+          </w:p>
+        </w:tc>
+        <w:tc>
+          <w:tcPr>
+            <w:tcW w:w="1786" w:type="dxa"/>
+          </w:tcPr>
+          <w:p>
+            <w:pPr>
+              <w:rPr>
+                <w:rFonts w:hint="eastAsia"/>
+              </w:rPr>
+            </w:pPr>
+            <w:r>
+              <w:rPr>
+                <w:rFonts w:hint="eastAsia"/>
+              </w:rPr>
+              <w:t>C</w:t>
+            </w:r>
+            <w:r>
+              <w:t>0</w:t>
+            </w:r>
+          </w:p>
+        </w:tc>
+        <w:tc>
+          <w:tcPr>
+            <w:tcW w:w="1786" w:type="dxa"/>
+          </w:tcPr>
+          <w:p>
+            <w:pPr>
+              <w:jc w:val="center"/>
+              <w:rPr>
+                <w:rFonts w:hint="eastAsia"/>
+              </w:rPr>
+            </w:pPr>
+            <w:r>
+              <w:rPr>
+                <w:rFonts w:hint="eastAsia"/>
+              </w:rPr>
+              <w:t>S</w:t>
+            </w:r>
+          </w:p>
+        </w:tc>
+        <w:tc>
+          <w:tcPr>
+            <w:tcW w:w="1786" w:type="dxa"/>
+          </w:tcPr>
+          <w:p>
+            <w:pPr>
+              <w:jc w:val="center"/>
+              <w:rPr>
+                <w:rFonts w:hint="eastAsia"/>
+              </w:rPr>
+            </w:pPr>
+            <w:r>
+              <w:rPr>
+                <w:rFonts w:hint="eastAsia"/>
+              </w:rPr>
+              <w:t>I</w:t>
+            </w:r>
+          </w:p>
+        </w:tc>
+        <w:tc>
+          <w:tcPr>
+            <w:tcW w:w="1789" w:type="dxa"/>
+          </w:tcPr>
+          <w:p>
+            <w:pPr>
+              <w:jc w:val="center"/>
+              <w:rPr>
+                <w:rFonts w:hint="eastAsia"/>
+              </w:rPr>
+            </w:pPr>
+            <w:r>
+              <w:rPr>
+                <w:rFonts w:hint="eastAsia"/>
+              </w:rPr>
+              <w:t>S</w:t>
+            </w:r>
+          </w:p>
+        </w:tc>
+      </w:tr>
+      <w:tr>
+        <w:trPr>
+          <w:trHeight w:val="644"/>
+        </w:trPr>
+        <w:tc>
+          <w:tcPr>
+            <w:tcW w:w="1784" w:type="dxa"/>
+          </w:tcPr>
+          <w:p>
+            <w:pPr>
+              <w:rPr>
+                <w:rFonts w:hint="eastAsia"/>
+              </w:rPr>
+            </w:pPr>
+            <w:r>
+              <w:rPr>
+                <w:rFonts w:hint="eastAsia"/>
+              </w:rPr>
+              <w:t>4</w:t>
+            </w:r>
+            <w:r>
+              <w:t>. Process1</w:t>
+            </w:r>
+            <w:r>
+              <w:t xml:space="preserve"> Write</w:t>
+            </w:r>
+          </w:p>
+        </w:tc>
+        <w:tc>
+          <w:tcPr>
+            <w:tcW w:w="1784" w:type="dxa"/>
+          </w:tcPr>
+          <w:p>
+            <w:pPr>
+              <w:rPr>
+                <w:rFonts w:hint="eastAsia"/>
+              </w:rPr>
+            </w:pPr>
+            <w:r>
+              <w:rPr>
+                <w:rFonts w:hint="eastAsia"/>
+              </w:rPr>
+              <w:t>W</w:t>
+            </w:r>
+            <w:r>
+              <w:t>rite</w:t>
+            </w:r>
+          </w:p>
+        </w:tc>
+        <w:tc>
+          <w:tcPr>
+            <w:tcW w:w="1786" w:type="dxa"/>
+          </w:tcPr>
+          <w:p>
+            <w:pPr>
+              <w:rPr>
+                <w:rFonts w:hint="eastAsia"/>
+              </w:rPr>
+            </w:pPr>
+            <w:r>
+              <w:rPr>
+                <w:rFonts w:hint="eastAsia"/>
+              </w:rPr>
+              <w:t>M</w:t>
+            </w:r>
+            <w:r>
+              <w:t>emory</w:t>
+            </w:r>
+          </w:p>
+        </w:tc>
+        <w:tc>
+          <w:tcPr>
+            <w:tcW w:w="1786" w:type="dxa"/>
+          </w:tcPr>
+          <w:p>
+            <w:pPr>
+              <w:jc w:val="center"/>
+              <w:rPr>
+                <w:rFonts w:hint="eastAsia"/>
+              </w:rPr>
+            </w:pPr>
+            <w:r>
+              <w:rPr>
+                <w:rFonts w:hint="eastAsia"/>
+              </w:rPr>
+              <w:t>I</w:t>
+            </w:r>
+          </w:p>
+        </w:tc>
+        <w:tc>
+          <w:tcPr>
+            <w:tcW w:w="1786" w:type="dxa"/>
+          </w:tcPr>
+          <w:p>
+            <w:pPr>
+              <w:jc w:val="center"/>
+              <w:rPr>
+                <w:rFonts w:hint="eastAsia"/>
+              </w:rPr>
+            </w:pPr>
+            <w:r>
+              <w:rPr>
+                <w:rFonts w:hint="eastAsia"/>
+              </w:rPr>
+              <w:t>M</w:t>
+            </w:r>
+          </w:p>
+        </w:tc>
+        <w:tc>
+          <w:tcPr>
+            <w:tcW w:w="1789" w:type="dxa"/>
+          </w:tcPr>
+          <w:p>
+            <w:pPr>
+              <w:jc w:val="center"/>
+              <w:rPr>
+                <w:rFonts w:hint="eastAsia"/>
+              </w:rPr>
+            </w:pPr>
+            <w:r>
+              <w:rPr>
+                <w:rFonts w:hint="eastAsia"/>
+              </w:rPr>
+              <w:t>I</w:t>
+            </w:r>
+          </w:p>
+        </w:tc>
+      </w:tr>
+    </w:tbl>
+    <w:p/>
+    <w:p/>
+    <w:p/>
+    <w:p/>
+    <w:p/>
+    <w:p/>
+    <w:p/>
+    <w:p/>
+    <w:p/>
+    <w:p/>
+    <w:p/>
+    <w:p/>
+    <w:p/>
+    <w:p/>
+    <w:p/>
+    <w:p>
+      <w:pPr>
+        <w:rPr>
+          <w:rFonts w:hint="eastAsia"/>
+        </w:rPr>
+      </w:pPr>
+    </w:p>
+    <w:tbl>
+      <w:tblPr>
+        <w:tblStyle w:val="a3"/>
+        <w:tblpPr w:leftFromText="142" w:rightFromText="142" w:vertAnchor="text" w:horzAnchor="page" w:tblpX="331" w:tblpY="107"/>
+        <w:tblW w:w="10716" w:type="dxa"/>
+        <w:tblLook w:val="04A0" w:firstRow="1" w:lastRow="0" w:firstColumn="1" w:lastColumn="0" w:noHBand="0" w:noVBand="1"/>
+      </w:tblPr>
+      <w:tblGrid>
+        <w:gridCol w:w="1784"/>
+        <w:gridCol w:w="1784"/>
+        <w:gridCol w:w="1786"/>
+        <w:gridCol w:w="1786"/>
+        <w:gridCol w:w="1786"/>
+        <w:gridCol w:w="1790"/>
+      </w:tblGrid>
+      <w:tr>
+        <w:trPr>
+          <w:trHeight w:val="418"/>
+        </w:trPr>
+        <w:tc>
+          <w:tcPr>
+            <w:tcW w:w="1784" w:type="dxa"/>
+            <w:vMerge w:val="restart"/>
+            <w:shd w:val="clear" w:color="auto" w:fill="D9D9D9" w:themeFill="background1" w:themeFillShade="D9"/>
+          </w:tcPr>
+          <w:p>
+            <w:pPr>
+              <w:rPr>
+                <w:b/>
+                <w:bCs/>
+              </w:rPr>
+            </w:pPr>
+            <w:r>
+              <w:rPr>
+                <w:rFonts w:hint="eastAsia"/>
+                <w:b/>
+                <w:bCs/>
+              </w:rPr>
+              <w:lastRenderedPageBreak/>
+              <w:t>L</w:t>
+            </w:r>
+            <w:r>
+              <w:rPr>
+                <w:b/>
+                <w:bCs/>
+              </w:rPr>
+              <w:t xml:space="preserve">ocal Process </w:t>
+            </w:r>
+          </w:p>
+          <w:p>
+            <w:pPr>
+              <w:rPr>
+                <w:rFonts w:hint="eastAsia"/>
+                <w:b/>
+                <w:bCs/>
+              </w:rPr>
+            </w:pPr>
+            <w:r>
+              <w:rPr>
+                <w:b/>
+                <w:bCs/>
+              </w:rPr>
+              <w:t>Action</w:t>
+            </w:r>
+          </w:p>
+        </w:tc>
+        <w:tc>
+          <w:tcPr>
+            <w:tcW w:w="1784" w:type="dxa"/>
+            <w:vMerge w:val="restart"/>
+            <w:shd w:val="clear" w:color="auto" w:fill="D9D9D9" w:themeFill="background1" w:themeFillShade="D9"/>
+          </w:tcPr>
+          <w:p>
+            <w:pPr>
+              <w:rPr>
+                <w:rFonts w:hint="eastAsia"/>
+                <w:b/>
+                <w:bCs/>
+              </w:rPr>
+            </w:pPr>
+            <w:r>
+              <w:rPr>
+                <w:rFonts w:hint="eastAsia"/>
+                <w:b/>
+                <w:bCs/>
+              </w:rPr>
+              <w:t>B</w:t>
+            </w:r>
+            <w:r>
+              <w:rPr>
+                <w:b/>
+                <w:bCs/>
+              </w:rPr>
+              <w:t>us Action</w:t>
+            </w:r>
+          </w:p>
+        </w:tc>
+        <w:tc>
+          <w:tcPr>
+            <w:tcW w:w="1786" w:type="dxa"/>
+            <w:vMerge w:val="restart"/>
+            <w:shd w:val="clear" w:color="auto" w:fill="D9D9D9" w:themeFill="background1" w:themeFillShade="D9"/>
+          </w:tcPr>
+          <w:p>
+            <w:pPr>
+              <w:rPr>
+                <w:rFonts w:hint="eastAsia"/>
+                <w:b/>
+                <w:bCs/>
+              </w:rPr>
+            </w:pPr>
+            <w:r>
+              <w:rPr>
+                <w:rFonts w:hint="eastAsia"/>
+                <w:b/>
+                <w:bCs/>
+              </w:rPr>
+              <w:t>D</w:t>
+            </w:r>
+            <w:r>
+              <w:rPr>
+                <w:b/>
+                <w:bCs/>
+              </w:rPr>
+              <w:t>ata From</w:t>
+            </w:r>
+          </w:p>
+        </w:tc>
+        <w:tc>
+          <w:tcPr>
+            <w:tcW w:w="5362" w:type="dxa"/>
+            <w:gridSpan w:val="3"/>
+            <w:shd w:val="clear" w:color="auto" w:fill="D9D9D9" w:themeFill="background1" w:themeFillShade="D9"/>
+          </w:tcPr>
+          <w:p>
+            <w:pPr>
+              <w:jc w:val="center"/>
+              <w:rPr>
+                <w:rFonts w:hint="eastAsia"/>
+                <w:b/>
+                <w:bCs/>
+              </w:rPr>
+            </w:pPr>
+            <w:r>
+              <w:rPr>
+                <w:rFonts w:hint="eastAsia"/>
+                <w:b/>
+                <w:bCs/>
+              </w:rPr>
+              <w:t>S</w:t>
+            </w:r>
+            <w:r>
+              <w:rPr>
+                <w:b/>
+                <w:bCs/>
+              </w:rPr>
+              <w:t>tate</w:t>
+            </w:r>
+          </w:p>
+        </w:tc>
+      </w:tr>
+      <w:tr>
+        <w:trPr>
+          <w:trHeight w:val="267"/>
+        </w:trPr>
+        <w:tc>
+          <w:tcPr>
+            <w:tcW w:w="1784" w:type="dxa"/>
+            <w:vMerge/>
+          </w:tcPr>
+          <w:p>
+            <w:pPr>
+              <w:rPr>
+                <w:rFonts w:hint="eastAsia"/>
+                <w:b/>
+                <w:bCs/>
+              </w:rPr>
+            </w:pPr>
+          </w:p>
+        </w:tc>
+        <w:tc>
+          <w:tcPr>
+            <w:tcW w:w="1784" w:type="dxa"/>
+            <w:vMerge/>
+          </w:tcPr>
+          <w:p>
+            <w:pPr>
+              <w:rPr>
+                <w:rFonts w:hint="eastAsia"/>
+                <w:b/>
+                <w:bCs/>
+              </w:rPr>
+            </w:pPr>
+          </w:p>
+        </w:tc>
+        <w:tc>
+          <w:tcPr>
+            <w:tcW w:w="1786" w:type="dxa"/>
+            <w:vMerge/>
+          </w:tcPr>
+          <w:p>
+            <w:pPr>
+              <w:rPr>
+                <w:rFonts w:hint="eastAsia"/>
+                <w:b/>
+                <w:bCs/>
+              </w:rPr>
+            </w:pPr>
+          </w:p>
+        </w:tc>
+        <w:tc>
+          <w:tcPr>
+            <w:tcW w:w="1786" w:type="dxa"/>
+            <w:shd w:val="clear" w:color="auto" w:fill="F2F2F2" w:themeFill="background1" w:themeFillShade="F2"/>
+          </w:tcPr>
+          <w:p>
+            <w:pPr>
+              <w:jc w:val="center"/>
+              <w:rPr>
+                <w:rFonts w:hint="eastAsia"/>
+                <w:b/>
+                <w:bCs/>
+              </w:rPr>
+            </w:pPr>
+            <w:r>
+              <w:rPr>
+                <w:rFonts w:hint="eastAsia"/>
+                <w:b/>
+                <w:bCs/>
+              </w:rPr>
+              <w:t>C</w:t>
+            </w:r>
+            <w:r>
+              <w:rPr>
+                <w:b/>
+                <w:bCs/>
+              </w:rPr>
+              <w:t>0</w:t>
+            </w:r>
+          </w:p>
+        </w:tc>
+        <w:tc>
+          <w:tcPr>
+            <w:tcW w:w="1786" w:type="dxa"/>
+            <w:shd w:val="clear" w:color="auto" w:fill="F2F2F2" w:themeFill="background1" w:themeFillShade="F2"/>
+          </w:tcPr>
+          <w:p>
+            <w:pPr>
+              <w:jc w:val="center"/>
+              <w:rPr>
+                <w:rFonts w:hint="eastAsia"/>
+                <w:b/>
+                <w:bCs/>
+              </w:rPr>
+            </w:pPr>
+            <w:r>
+              <w:rPr>
+                <w:rFonts w:hint="eastAsia"/>
+                <w:b/>
+                <w:bCs/>
+              </w:rPr>
+              <w:t>C</w:t>
+            </w:r>
+            <w:r>
+              <w:rPr>
+                <w:b/>
+                <w:bCs/>
+              </w:rPr>
+              <w:t>1</w:t>
+            </w:r>
+          </w:p>
+        </w:tc>
+        <w:tc>
+          <w:tcPr>
+            <w:tcW w:w="1789" w:type="dxa"/>
+            <w:shd w:val="clear" w:color="auto" w:fill="F2F2F2" w:themeFill="background1" w:themeFillShade="F2"/>
+          </w:tcPr>
+          <w:p>
+            <w:pPr>
+              <w:jc w:val="center"/>
+              <w:rPr>
+                <w:rFonts w:hint="eastAsia"/>
+                <w:b/>
+                <w:bCs/>
+              </w:rPr>
+            </w:pPr>
+            <w:r>
+              <w:rPr>
+                <w:rFonts w:hint="eastAsia"/>
+                <w:b/>
+                <w:bCs/>
+              </w:rPr>
+              <w:t>C</w:t>
+            </w:r>
+            <w:r>
+              <w:rPr>
+                <w:b/>
+                <w:bCs/>
+              </w:rPr>
+              <w:t>2</w:t>
+            </w:r>
+          </w:p>
+        </w:tc>
+      </w:tr>
+      <w:tr>
+        <w:trPr>
+          <w:trHeight w:val="644"/>
+        </w:trPr>
+        <w:tc>
+          <w:tcPr>
+            <w:tcW w:w="1784" w:type="dxa"/>
+          </w:tcPr>
+          <w:p>
+            <w:pPr>
+              <w:rPr>
+                <w:rFonts w:hint="eastAsia"/>
+              </w:rPr>
+            </w:pPr>
+            <w:r>
+              <w:rPr>
+                <w:rFonts w:hint="eastAsia"/>
+              </w:rPr>
+              <w:t>0</w:t>
+            </w:r>
+            <w:r>
+              <w:t xml:space="preserve">. </w:t>
+            </w:r>
+            <w:r>
+              <w:rPr>
+                <w:rFonts w:hint="eastAsia"/>
+              </w:rPr>
+              <w:t>초기</w:t>
+            </w:r>
+          </w:p>
+        </w:tc>
+        <w:tc>
+          <w:tcPr>
+            <w:tcW w:w="1784" w:type="dxa"/>
+          </w:tcPr>
+          <w:p>
+            <w:pPr>
+              <w:rPr>
+                <w:rFonts w:hint="eastAsia"/>
+              </w:rPr>
+            </w:pPr>
+          </w:p>
+        </w:tc>
+        <w:tc>
+          <w:tcPr>
+            <w:tcW w:w="1786" w:type="dxa"/>
+          </w:tcPr>
+          <w:p>
+            <w:pPr>
+              <w:rPr>
+                <w:rFonts w:hint="eastAsia"/>
+              </w:rPr>
+            </w:pPr>
+          </w:p>
+        </w:tc>
+        <w:tc>
+          <w:tcPr>
+            <w:tcW w:w="1786" w:type="dxa"/>
+          </w:tcPr>
+          <w:p>
+            <w:pPr>
+              <w:jc w:val="center"/>
+              <w:rPr>
+                <w:rFonts w:hint="eastAsia"/>
+              </w:rPr>
+            </w:pPr>
+            <w:r>
+              <w:rPr>
+                <w:rFonts w:hint="eastAsia"/>
+              </w:rPr>
+              <w:t>I</w:t>
+            </w:r>
+          </w:p>
+        </w:tc>
+        <w:tc>
+          <w:tcPr>
+            <w:tcW w:w="1786" w:type="dxa"/>
+          </w:tcPr>
+          <w:p>
+            <w:pPr>
+              <w:jc w:val="center"/>
+              <w:rPr>
+                <w:rFonts w:hint="eastAsia"/>
+              </w:rPr>
+            </w:pPr>
+            <w:r>
+              <w:rPr>
+                <w:rFonts w:hint="eastAsia"/>
+              </w:rPr>
+              <w:t>I</w:t>
+            </w:r>
+          </w:p>
+        </w:tc>
+        <w:tc>
+          <w:tcPr>
+            <w:tcW w:w="1789" w:type="dxa"/>
+          </w:tcPr>
+          <w:p>
+            <w:pPr>
+              <w:jc w:val="center"/>
+              <w:rPr>
+                <w:rFonts w:hint="eastAsia"/>
+              </w:rPr>
+            </w:pPr>
+            <w:r>
+              <w:rPr>
+                <w:rFonts w:hint="eastAsia"/>
+              </w:rPr>
+              <w:t>I</w:t>
+            </w:r>
+          </w:p>
+        </w:tc>
+      </w:tr>
+      <w:tr>
+        <w:trPr>
+          <w:trHeight w:val="644"/>
+        </w:trPr>
+        <w:tc>
+          <w:tcPr>
+            <w:tcW w:w="1784" w:type="dxa"/>
+          </w:tcPr>
+          <w:p>
+            <w:pPr>
+              <w:rPr>
+                <w:rFonts w:hint="eastAsia"/>
+              </w:rPr>
+            </w:pPr>
+            <w:r>
+              <w:rPr>
+                <w:rFonts w:hint="eastAsia"/>
+              </w:rPr>
+              <w:t>1</w:t>
+            </w:r>
+            <w:r>
+              <w:t>. Process0 Read</w:t>
+            </w:r>
+          </w:p>
+        </w:tc>
+        <w:tc>
+          <w:tcPr>
+            <w:tcW w:w="1784" w:type="dxa"/>
+          </w:tcPr>
+          <w:p>
+            <w:pPr>
+              <w:rPr>
+                <w:rFonts w:hint="eastAsia"/>
+              </w:rPr>
+            </w:pPr>
+            <w:r>
+              <w:rPr>
+                <w:rFonts w:hint="eastAsia"/>
+              </w:rPr>
+              <w:t>R</w:t>
+            </w:r>
+            <w:r>
+              <w:t>ead</w:t>
+            </w:r>
+          </w:p>
+        </w:tc>
+        <w:tc>
+          <w:tcPr>
+            <w:tcW w:w="1786" w:type="dxa"/>
+          </w:tcPr>
+          <w:p>
+            <w:pPr>
+              <w:rPr>
+                <w:rFonts w:hint="eastAsia"/>
+              </w:rPr>
+            </w:pPr>
+            <w:r>
+              <w:rPr>
+                <w:rFonts w:hint="eastAsia"/>
+              </w:rPr>
+              <w:t>M</w:t>
+            </w:r>
+            <w:r>
+              <w:t>emory</w:t>
+            </w:r>
+          </w:p>
+        </w:tc>
+        <w:tc>
+          <w:tcPr>
+            <w:tcW w:w="1786" w:type="dxa"/>
+          </w:tcPr>
+          <w:p>
+            <w:pPr>
+              <w:jc w:val="center"/>
+              <w:rPr>
+                <w:rFonts w:hint="eastAsia"/>
+              </w:rPr>
+            </w:pPr>
+            <w:r>
+              <w:rPr>
+                <w:rFonts w:hint="eastAsia"/>
+              </w:rPr>
+              <w:t>E</w:t>
+            </w:r>
+          </w:p>
+        </w:tc>
+        <w:tc>
+          <w:tcPr>
+            <w:tcW w:w="1786" w:type="dxa"/>
+          </w:tcPr>
+          <w:p>
+            <w:pPr>
+              <w:jc w:val="center"/>
+              <w:rPr>
+                <w:rFonts w:hint="eastAsia"/>
+              </w:rPr>
+            </w:pPr>
+            <w:r>
+              <w:rPr>
+                <w:rFonts w:hint="eastAsia"/>
+              </w:rPr>
+              <w:t>I</w:t>
+            </w:r>
+          </w:p>
+        </w:tc>
+        <w:tc>
+          <w:tcPr>
+            <w:tcW w:w="1789" w:type="dxa"/>
+          </w:tcPr>
+          <w:p>
+            <w:pPr>
+              <w:jc w:val="center"/>
+              <w:rPr>
+                <w:rFonts w:hint="eastAsia"/>
+              </w:rPr>
+            </w:pPr>
+            <w:r>
+              <w:rPr>
+                <w:rFonts w:hint="eastAsia"/>
+              </w:rPr>
+              <w:t>I</w:t>
+            </w:r>
+          </w:p>
+        </w:tc>
+      </w:tr>
+      <w:tr>
+        <w:trPr>
+          <w:trHeight w:val="644"/>
+        </w:trPr>
+        <w:tc>
+          <w:tcPr>
+            <w:tcW w:w="1784" w:type="dxa"/>
+          </w:tcPr>
+          <w:p>
+            <w:pPr>
+              <w:rPr>
+                <w:rFonts w:hint="eastAsia"/>
+              </w:rPr>
+            </w:pPr>
+            <w:r>
+              <w:rPr>
+                <w:rFonts w:hint="eastAsia"/>
+              </w:rPr>
+              <w:t>2</w:t>
+            </w:r>
+            <w:r>
+              <w:t>. Process0 Write</w:t>
+            </w:r>
+          </w:p>
+        </w:tc>
+        <w:tc>
+          <w:tcPr>
+            <w:tcW w:w="1784" w:type="dxa"/>
+          </w:tcPr>
+          <w:p>
+            <w:pPr>
+              <w:rPr>
+                <w:rFonts w:hint="eastAsia"/>
+              </w:rPr>
+            </w:pPr>
+            <w:r>
+              <w:rPr>
+                <w:rFonts w:hint="eastAsia"/>
+              </w:rPr>
+              <w:t>N</w:t>
+            </w:r>
+            <w:r>
+              <w:t>one</w:t>
+            </w:r>
+          </w:p>
+        </w:tc>
+        <w:tc>
+          <w:tcPr>
+            <w:tcW w:w="1786" w:type="dxa"/>
+          </w:tcPr>
+          <w:p>
+            <w:pPr>
+              <w:rPr>
+                <w:rFonts w:hint="eastAsia"/>
+              </w:rPr>
+            </w:pPr>
+          </w:p>
+        </w:tc>
+        <w:tc>
+          <w:tcPr>
+            <w:tcW w:w="1786" w:type="dxa"/>
+          </w:tcPr>
+          <w:p>
+            <w:pPr>
+              <w:jc w:val="center"/>
+              <w:rPr>
+                <w:rFonts w:hint="eastAsia"/>
+              </w:rPr>
+            </w:pPr>
+            <w:r>
+              <w:rPr>
+                <w:rFonts w:hint="eastAsia"/>
+              </w:rPr>
+              <w:t>M</w:t>
+            </w:r>
+          </w:p>
+        </w:tc>
+        <w:tc>
+          <w:tcPr>
+            <w:tcW w:w="1786" w:type="dxa"/>
+          </w:tcPr>
+          <w:p>
+            <w:pPr>
+              <w:jc w:val="center"/>
+              <w:rPr>
+                <w:rFonts w:hint="eastAsia"/>
+              </w:rPr>
+            </w:pPr>
+            <w:r>
+              <w:rPr>
+                <w:rFonts w:hint="eastAsia"/>
+              </w:rPr>
+              <w:t>I</w:t>
+            </w:r>
+          </w:p>
+        </w:tc>
+        <w:tc>
+          <w:tcPr>
+            <w:tcW w:w="1789" w:type="dxa"/>
+          </w:tcPr>
+          <w:p>
+            <w:pPr>
+              <w:jc w:val="center"/>
+              <w:rPr>
+                <w:rFonts w:hint="eastAsia"/>
+              </w:rPr>
+            </w:pPr>
+            <w:r>
+              <w:rPr>
+                <w:rFonts w:hint="eastAsia"/>
+              </w:rPr>
+              <w:t>I</w:t>
+            </w:r>
+          </w:p>
+        </w:tc>
+      </w:tr>
+      <w:tr>
+        <w:trPr>
+          <w:trHeight w:val="644"/>
+        </w:trPr>
+        <w:tc>
+          <w:tcPr>
+            <w:tcW w:w="1784" w:type="dxa"/>
+          </w:tcPr>
+          <w:p>
+            <w:pPr>
+              <w:rPr>
+                <w:rFonts w:hint="eastAsia"/>
+              </w:rPr>
+            </w:pPr>
+            <w:r>
+              <w:rPr>
+                <w:rFonts w:hint="eastAsia"/>
+              </w:rPr>
+              <w:t>3</w:t>
+            </w:r>
+            <w:r>
+              <w:t>. Process2 Read</w:t>
+            </w:r>
+          </w:p>
+        </w:tc>
+        <w:tc>
+          <w:tcPr>
+            <w:tcW w:w="1784" w:type="dxa"/>
+          </w:tcPr>
+          <w:p>
+            <w:pPr>
+              <w:rPr>
+                <w:rFonts w:hint="eastAsia"/>
+              </w:rPr>
+            </w:pPr>
+            <w:r>
+              <w:rPr>
+                <w:rFonts w:hint="eastAsia"/>
+              </w:rPr>
+              <w:t>R</w:t>
+            </w:r>
+            <w:r>
+              <w:t>ead</w:t>
+            </w:r>
+          </w:p>
+        </w:tc>
+        <w:tc>
+          <w:tcPr>
+            <w:tcW w:w="1786" w:type="dxa"/>
+          </w:tcPr>
+          <w:p>
+            <w:pPr>
+              <w:rPr>
+                <w:rFonts w:hint="eastAsia"/>
+              </w:rPr>
+            </w:pPr>
+            <w:r>
+              <w:rPr>
+                <w:rFonts w:hint="eastAsia"/>
+              </w:rPr>
+              <w:t>C</w:t>
+            </w:r>
+            <w:r>
+              <w:t>0</w:t>
+            </w:r>
+          </w:p>
+        </w:tc>
+        <w:tc>
+          <w:tcPr>
+            <w:tcW w:w="1786" w:type="dxa"/>
+          </w:tcPr>
+          <w:p>
+            <w:pPr>
+              <w:jc w:val="center"/>
+              <w:rPr>
+                <w:rFonts w:hint="eastAsia"/>
+              </w:rPr>
+            </w:pPr>
+            <w:r>
+              <w:rPr>
+                <w:rFonts w:hint="eastAsia"/>
+              </w:rPr>
+              <w:t>S</w:t>
+            </w:r>
+          </w:p>
+        </w:tc>
+        <w:tc>
+          <w:tcPr>
+            <w:tcW w:w="1786" w:type="dxa"/>
+          </w:tcPr>
+          <w:p>
+            <w:pPr>
+              <w:jc w:val="center"/>
+              <w:rPr>
+                <w:rFonts w:hint="eastAsia"/>
+              </w:rPr>
+            </w:pPr>
+            <w:r>
+              <w:rPr>
+                <w:rFonts w:hint="eastAsia"/>
+              </w:rPr>
+              <w:t>I</w:t>
+            </w:r>
+          </w:p>
+        </w:tc>
+        <w:tc>
+          <w:tcPr>
+            <w:tcW w:w="1789" w:type="dxa"/>
+          </w:tcPr>
+          <w:p>
+            <w:pPr>
+              <w:jc w:val="center"/>
+              <w:rPr>
+                <w:rFonts w:hint="eastAsia"/>
+              </w:rPr>
+            </w:pPr>
+            <w:r>
+              <w:rPr>
+                <w:rFonts w:hint="eastAsia"/>
+              </w:rPr>
+              <w:t>S</w:t>
+            </w:r>
+          </w:p>
+        </w:tc>
+      </w:tr>
+      <w:tr>
+        <w:trPr>
+          <w:trHeight w:val="644"/>
+        </w:trPr>
+        <w:tc>
+          <w:tcPr>
+            <w:tcW w:w="1784" w:type="dxa"/>
+          </w:tcPr>
+          <w:p>
+            <w:pPr>
+              <w:rPr>
+                <w:rFonts w:hint="eastAsia"/>
+              </w:rPr>
+            </w:pPr>
+            <w:r>
+              <w:rPr>
+                <w:rFonts w:hint="eastAsia"/>
+              </w:rPr>
+              <w:t>4</w:t>
+            </w:r>
+            <w:r>
+              <w:t xml:space="preserve">. Process1 </w:t>
+            </w:r>
+            <w:r>
+              <w:t>Write</w:t>
+            </w:r>
+          </w:p>
+        </w:tc>
+        <w:tc>
+          <w:tcPr>
+            <w:tcW w:w="1784" w:type="dxa"/>
+          </w:tcPr>
+          <w:p>
+            <w:pPr>
+              <w:rPr>
+                <w:rFonts w:hint="eastAsia"/>
+              </w:rPr>
+            </w:pPr>
+            <w:r>
+              <w:rPr>
+                <w:rFonts w:hint="eastAsia"/>
+              </w:rPr>
+              <w:t>W</w:t>
+            </w:r>
+            <w:r>
+              <w:t>rite</w:t>
+            </w:r>
+          </w:p>
+        </w:tc>
+        <w:tc>
+          <w:tcPr>
+            <w:tcW w:w="1786" w:type="dxa"/>
+          </w:tcPr>
+          <w:p>
+            <w:pPr>
+              <w:rPr>
+                <w:rFonts w:hint="eastAsia"/>
+              </w:rPr>
+            </w:pPr>
+            <w:r>
+              <w:rPr>
+                <w:rFonts w:hint="eastAsia"/>
+              </w:rPr>
+              <w:t>M</w:t>
+            </w:r>
+            <w:r>
+              <w:t>emory</w:t>
+            </w:r>
+          </w:p>
+        </w:tc>
+        <w:tc>
+          <w:tcPr>
+            <w:tcW w:w="1786" w:type="dxa"/>
+          </w:tcPr>
+          <w:p>
+            <w:pPr>
+              <w:jc w:val="center"/>
+              <w:rPr>
+                <w:rFonts w:hint="eastAsia"/>
+              </w:rPr>
+            </w:pPr>
+            <w:r>
+              <w:rPr>
+                <w:rFonts w:hint="eastAsia"/>
+              </w:rPr>
+              <w:t>I</w:t>
+            </w:r>
+          </w:p>
+        </w:tc>
+        <w:tc>
+          <w:tcPr>
+            <w:tcW w:w="1786" w:type="dxa"/>
+          </w:tcPr>
+          <w:p>
+            <w:pPr>
+              <w:jc w:val="center"/>
+              <w:rPr>
+                <w:rFonts w:hint="eastAsia"/>
+              </w:rPr>
+            </w:pPr>
+            <w:r>
+              <w:rPr>
+                <w:rFonts w:hint="eastAsia"/>
+              </w:rPr>
+              <w:t>M</w:t>
+            </w:r>
+          </w:p>
+        </w:tc>
+        <w:tc>
+          <w:tcPr>
+            <w:tcW w:w="1789" w:type="dxa"/>
+          </w:tcPr>
+          <w:p>
+            <w:pPr>
+              <w:jc w:val="center"/>
+              <w:rPr>
+                <w:rFonts w:hint="eastAsia"/>
+              </w:rPr>
+            </w:pPr>
+            <w:r>
+              <w:rPr>
+                <w:rFonts w:hint="eastAsia"/>
+              </w:rPr>
+              <w:t>I</w:t>
+            </w:r>
+          </w:p>
+        </w:tc>
+      </w:tr>
+    </w:tbl>
+    <w:p/>
+    <w:p/>
+    <w:p/>
+    <w:p/>
+    <w:p/>
+    <w:p/>
+    <w:tbl>
+      <w:tblPr>
+        <w:tblStyle w:val="a3"/>
+        <w:tblpPr w:leftFromText="142" w:rightFromText="142" w:vertAnchor="text" w:horzAnchor="page" w:tblpX="331" w:tblpY="107"/>
+        <w:tblW w:w="10716" w:type="dxa"/>
+        <w:tblLook w:val="04A0" w:firstRow="1" w:lastRow="0" w:firstColumn="1" w:lastColumn="0" w:noHBand="0" w:noVBand="1"/>
+      </w:tblPr>
+      <w:tblGrid>
+        <w:gridCol w:w="1784"/>
+        <w:gridCol w:w="1784"/>
+        <w:gridCol w:w="1786"/>
+        <w:gridCol w:w="1786"/>
+        <w:gridCol w:w="1786"/>
+        <w:gridCol w:w="1790"/>
+      </w:tblGrid>
+      <w:tr>
+        <w:trPr>
+          <w:trHeight w:val="418"/>
+        </w:trPr>
+        <w:tc>
+          <w:tcPr>
+            <w:tcW w:w="1784" w:type="dxa"/>
+            <w:vMerge w:val="restart"/>
+            <w:shd w:val="clear" w:color="auto" w:fill="D9D9D9" w:themeFill="background1" w:themeFillShade="D9"/>
+          </w:tcPr>
+          <w:p>
+            <w:pPr>
+              <w:rPr>
+                <w:b/>
+                <w:bCs/>
+              </w:rPr>
+            </w:pPr>
+            <w:r>
+              <w:rPr>
+                <w:rFonts w:hint="eastAsia"/>
+                <w:b/>
+                <w:bCs/>
+              </w:rPr>
+              <w:t>L</w:t>
+            </w:r>
+            <w:r>
+              <w:rPr>
+                <w:b/>
+                <w:bCs/>
+              </w:rPr>
+              <w:t xml:space="preserve">ocal Process </w:t>
+            </w:r>
+          </w:p>
+          <w:p>
+            <w:pPr>
+              <w:rPr>
+                <w:rFonts w:hint="eastAsia"/>
+                <w:b/>
+                <w:bCs/>
+              </w:rPr>
+            </w:pPr>
+            <w:r>
+              <w:rPr>
+                <w:b/>
+                <w:bCs/>
+              </w:rPr>
+              <w:t>Action</w:t>
+            </w:r>
+          </w:p>
+        </w:tc>
+        <w:tc>
+          <w:tcPr>
+            <w:tcW w:w="1784" w:type="dxa"/>
+            <w:vMerge w:val="restart"/>
+            <w:shd w:val="clear" w:color="auto" w:fill="D9D9D9" w:themeFill="background1" w:themeFillShade="D9"/>
+          </w:tcPr>
+          <w:p>
+            <w:pPr>
+              <w:rPr>
+                <w:rFonts w:hint="eastAsia"/>
+                <w:b/>
+                <w:bCs/>
+              </w:rPr>
+            </w:pPr>
+            <w:r>
+              <w:rPr>
+                <w:rFonts w:hint="eastAsia"/>
+                <w:b/>
+                <w:bCs/>
+              </w:rPr>
+              <w:t>B</w:t>
+            </w:r>
+            <w:r>
+              <w:rPr>
+                <w:b/>
+                <w:bCs/>
+              </w:rPr>
+              <w:t>us Action</w:t>
+            </w:r>
+          </w:p>
+        </w:tc>
+        <w:tc>
+          <w:tcPr>
+            <w:tcW w:w="1786" w:type="dxa"/>
+            <w:vMerge w:val="restart"/>
+            <w:shd w:val="clear" w:color="auto" w:fill="D9D9D9" w:themeFill="background1" w:themeFillShade="D9"/>
+          </w:tcPr>
+          <w:p>
+            <w:pPr>
+              <w:rPr>
+                <w:rFonts w:hint="eastAsia"/>
+                <w:b/>
+                <w:bCs/>
+              </w:rPr>
+            </w:pPr>
+            <w:r>
+              <w:rPr>
+                <w:rFonts w:hint="eastAsia"/>
+                <w:b/>
+                <w:bCs/>
+              </w:rPr>
+              <w:t>D</w:t>
+            </w:r>
+            <w:r>
+              <w:rPr>
+                <w:b/>
+                <w:bCs/>
+              </w:rPr>
+              <w:t>ata From</w:t>
+            </w:r>
+          </w:p>
+        </w:tc>
+        <w:tc>
+          <w:tcPr>
+            <w:tcW w:w="5362" w:type="dxa"/>
+            <w:gridSpan w:val="3"/>
+            <w:shd w:val="clear" w:color="auto" w:fill="D9D9D9" w:themeFill="background1" w:themeFillShade="D9"/>
+          </w:tcPr>
+          <w:p>
+            <w:pPr>
+              <w:jc w:val="center"/>
+              <w:rPr>
+                <w:rFonts w:hint="eastAsia"/>
+                <w:b/>
+                <w:bCs/>
+              </w:rPr>
+            </w:pPr>
+            <w:r>
+              <w:rPr>
+                <w:rFonts w:hint="eastAsia"/>
+                <w:b/>
+                <w:bCs/>
+              </w:rPr>
+              <w:t>S</w:t>
+            </w:r>
+            <w:r>
+              <w:rPr>
+                <w:b/>
+                <w:bCs/>
+              </w:rPr>
+              <w:t>tate</w:t>
+            </w:r>
+          </w:p>
+        </w:tc>
+      </w:tr>
+      <w:tr>
+        <w:trPr>
+          <w:trHeight w:val="267"/>
+        </w:trPr>
+        <w:tc>
+          <w:tcPr>
+            <w:tcW w:w="1784" w:type="dxa"/>
+            <w:vMerge/>
+          </w:tcPr>
+          <w:p>
+            <w:pPr>
+              <w:rPr>
+                <w:rFonts w:hint="eastAsia"/>
+                <w:b/>
+                <w:bCs/>
+              </w:rPr>
+            </w:pPr>
+          </w:p>
+        </w:tc>
+        <w:tc>
+          <w:tcPr>
+            <w:tcW w:w="1784" w:type="dxa"/>
+            <w:vMerge/>
+          </w:tcPr>
+          <w:p>
+            <w:pPr>
+              <w:rPr>
+                <w:rFonts w:hint="eastAsia"/>
+                <w:b/>
+                <w:bCs/>
+              </w:rPr>
+            </w:pPr>
+          </w:p>
+        </w:tc>
+        <w:tc>
+          <w:tcPr>
+            <w:tcW w:w="1786" w:type="dxa"/>
+            <w:vMerge/>
+          </w:tcPr>
+          <w:p>
+            <w:pPr>
+              <w:rPr>
+                <w:rFonts w:hint="eastAsia"/>
+                <w:b/>
+                <w:bCs/>
+              </w:rPr>
+            </w:pPr>
+          </w:p>
+        </w:tc>
+        <w:tc>
+          <w:tcPr>
+            <w:tcW w:w="1786" w:type="dxa"/>
+            <w:shd w:val="clear" w:color="auto" w:fill="F2F2F2" w:themeFill="background1" w:themeFillShade="F2"/>
+          </w:tcPr>
+          <w:p>
+            <w:pPr>
+              <w:jc w:val="center"/>
+              <w:rPr>
+                <w:rFonts w:hint="eastAsia"/>
+                <w:b/>
+                <w:bCs/>
+              </w:rPr>
+            </w:pPr>
+            <w:r>
+              <w:rPr>
+                <w:rFonts w:hint="eastAsia"/>
+                <w:b/>
+                <w:bCs/>
+              </w:rPr>
+              <w:t>C</w:t>
+            </w:r>
+            <w:r>
+              <w:rPr>
+                <w:b/>
+                <w:bCs/>
+              </w:rPr>
+              <w:t>0</w:t>
+            </w:r>
+          </w:p>
+        </w:tc>
+        <w:tc>
+          <w:tcPr>
+            <w:tcW w:w="1786" w:type="dxa"/>
+            <w:shd w:val="clear" w:color="auto" w:fill="F2F2F2" w:themeFill="background1" w:themeFillShade="F2"/>
+          </w:tcPr>
+          <w:p>
+            <w:pPr>
+              <w:jc w:val="center"/>
+              <w:rPr>
+                <w:rFonts w:hint="eastAsia"/>
+                <w:b/>
+                <w:bCs/>
+              </w:rPr>
+            </w:pPr>
+            <w:r>
+              <w:rPr>
+                <w:rFonts w:hint="eastAsia"/>
+                <w:b/>
+                <w:bCs/>
+              </w:rPr>
+              <w:t>C</w:t>
+            </w:r>
+            <w:r>
+              <w:rPr>
+                <w:b/>
+                <w:bCs/>
+              </w:rPr>
+              <w:t>1</w:t>
+            </w:r>
+          </w:p>
+        </w:tc>
+        <w:tc>
+          <w:tcPr>
+            <w:tcW w:w="1789" w:type="dxa"/>
+            <w:shd w:val="clear" w:color="auto" w:fill="F2F2F2" w:themeFill="background1" w:themeFillShade="F2"/>
+          </w:tcPr>
+          <w:p>
+            <w:pPr>
+              <w:jc w:val="center"/>
+              <w:rPr>
+                <w:rFonts w:hint="eastAsia"/>
+                <w:b/>
+                <w:bCs/>
+              </w:rPr>
+            </w:pPr>
+            <w:r>
+              <w:rPr>
+                <w:rFonts w:hint="eastAsia"/>
+                <w:b/>
+                <w:bCs/>
+              </w:rPr>
+              <w:t>C</w:t>
+            </w:r>
+            <w:r>
+              <w:rPr>
+                <w:b/>
+                <w:bCs/>
+              </w:rPr>
+              <w:t>2</w:t>
+            </w:r>
+          </w:p>
+        </w:tc>
+      </w:tr>
+      <w:tr>
+        <w:trPr>
+          <w:trHeight w:val="644"/>
+        </w:trPr>
+        <w:tc>
+          <w:tcPr>
+            <w:tcW w:w="1784" w:type="dxa"/>
+          </w:tcPr>
+          <w:p>
+            <w:pPr>
+              <w:rPr>
+                <w:rFonts w:hint="eastAsia"/>
+              </w:rPr>
+            </w:pPr>
+            <w:r>
+              <w:rPr>
+                <w:rFonts w:hint="eastAsia"/>
+              </w:rPr>
+              <w:t>0</w:t>
+            </w:r>
+            <w:r>
+              <w:t xml:space="preserve">. </w:t>
+            </w:r>
+            <w:r>
+              <w:rPr>
+                <w:rFonts w:hint="eastAsia"/>
+              </w:rPr>
+              <w:t>초기</w:t>
+            </w:r>
+          </w:p>
+        </w:tc>
+        <w:tc>
+          <w:tcPr>
+            <w:tcW w:w="1784" w:type="dxa"/>
+          </w:tcPr>
+          <w:p>
+            <w:pPr>
+              <w:rPr>
+                <w:rFonts w:hint="eastAsia"/>
+              </w:rPr>
+            </w:pPr>
+          </w:p>
+        </w:tc>
+        <w:tc>
+          <w:tcPr>
+            <w:tcW w:w="1786" w:type="dxa"/>
+          </w:tcPr>
+          <w:p>
+            <w:pPr>
+              <w:rPr>
+                <w:rFonts w:hint="eastAsia"/>
+              </w:rPr>
+            </w:pPr>
+          </w:p>
+        </w:tc>
+        <w:tc>
+          <w:tcPr>
+            <w:tcW w:w="1786" w:type="dxa"/>
+          </w:tcPr>
+          <w:p>
+            <w:pPr>
+              <w:jc w:val="center"/>
+              <w:rPr>
+                <w:rFonts w:hint="eastAsia"/>
+              </w:rPr>
+            </w:pPr>
+            <w:r>
+              <w:rPr>
+                <w:rFonts w:hint="eastAsia"/>
+              </w:rPr>
+              <w:t>I</w:t>
+            </w:r>
+          </w:p>
+        </w:tc>
+        <w:tc>
+          <w:tcPr>
+            <w:tcW w:w="1786" w:type="dxa"/>
+          </w:tcPr>
+          <w:p>
+            <w:pPr>
+              <w:jc w:val="center"/>
+              <w:rPr>
+                <w:rFonts w:hint="eastAsia"/>
+              </w:rPr>
+            </w:pPr>
+            <w:r>
+              <w:rPr>
+                <w:rFonts w:hint="eastAsia"/>
+              </w:rPr>
+              <w:t>I</w:t>
+            </w:r>
+          </w:p>
+        </w:tc>
+        <w:tc>
+          <w:tcPr>
+            <w:tcW w:w="1789" w:type="dxa"/>
+          </w:tcPr>
+          <w:p>
+            <w:pPr>
+              <w:jc w:val="center"/>
+              <w:rPr>
+                <w:rFonts w:hint="eastAsia"/>
+              </w:rPr>
+            </w:pPr>
+            <w:r>
+              <w:rPr>
+                <w:rFonts w:hint="eastAsia"/>
+              </w:rPr>
+              <w:t>I</w:t>
+            </w:r>
+          </w:p>
+        </w:tc>
+      </w:tr>
+      <w:tr>
+        <w:trPr>
+          <w:trHeight w:val="644"/>
+        </w:trPr>
+        <w:tc>
+          <w:tcPr>
+            <w:tcW w:w="1784" w:type="dxa"/>
+          </w:tcPr>
+          <w:p>
+            <w:pPr>
+              <w:rPr>
+                <w:rFonts w:hint="eastAsia"/>
+              </w:rPr>
+            </w:pPr>
+            <w:r>
+              <w:rPr>
+                <w:rFonts w:hint="eastAsia"/>
+              </w:rPr>
+              <w:t>1</w:t>
+            </w:r>
+            <w:r>
+              <w:t>. Process0 Read</w:t>
+            </w:r>
+          </w:p>
+        </w:tc>
+        <w:tc>
+          <w:tcPr>
+            <w:tcW w:w="1784" w:type="dxa"/>
+          </w:tcPr>
+          <w:p>
+            <w:pPr>
+              <w:rPr>
+                <w:rFonts w:hint="eastAsia"/>
+              </w:rPr>
+            </w:pPr>
+            <w:r>
+              <w:rPr>
+                <w:rFonts w:hint="eastAsia"/>
+              </w:rPr>
+              <w:t>R</w:t>
+            </w:r>
+            <w:r>
+              <w:t>ead</w:t>
+            </w:r>
+          </w:p>
+        </w:tc>
+        <w:tc>
+          <w:tcPr>
+            <w:tcW w:w="1786" w:type="dxa"/>
+          </w:tcPr>
+          <w:p>
+            <w:pPr>
+              <w:rPr>
+                <w:rFonts w:hint="eastAsia"/>
+              </w:rPr>
+            </w:pPr>
+            <w:r>
+              <w:rPr>
+                <w:rFonts w:hint="eastAsia"/>
+              </w:rPr>
+              <w:t>M</w:t>
+            </w:r>
+            <w:r>
+              <w:t>emory</w:t>
+            </w:r>
+          </w:p>
+        </w:tc>
+        <w:tc>
+          <w:tcPr>
+            <w:tcW w:w="1786" w:type="dxa"/>
+          </w:tcPr>
+          <w:p>
+            <w:pPr>
+              <w:jc w:val="center"/>
+              <w:rPr>
+                <w:rFonts w:hint="eastAsia"/>
+              </w:rPr>
+            </w:pPr>
+            <w:r>
+              <w:rPr>
+                <w:rFonts w:hint="eastAsia"/>
+              </w:rPr>
+              <w:t>E</w:t>
+            </w:r>
+          </w:p>
+        </w:tc>
+        <w:tc>
+          <w:tcPr>
+            <w:tcW w:w="1786" w:type="dxa"/>
+          </w:tcPr>
+          <w:p>
+            <w:pPr>
+              <w:jc w:val="center"/>
+              <w:rPr>
+                <w:rFonts w:hint="eastAsia"/>
+              </w:rPr>
+            </w:pPr>
+            <w:r>
+              <w:rPr>
+                <w:rFonts w:hint="eastAsia"/>
+              </w:rPr>
+              <w:t>I</w:t>
+            </w:r>
+          </w:p>
+        </w:tc>
+        <w:tc>
+          <w:tcPr>
+            <w:tcW w:w="1789" w:type="dxa"/>
+          </w:tcPr>
+          <w:p>
+            <w:pPr>
+              <w:jc w:val="center"/>
+              <w:rPr>
+                <w:rFonts w:hint="eastAsia"/>
+              </w:rPr>
+            </w:pPr>
+            <w:r>
+              <w:rPr>
+                <w:rFonts w:hint="eastAsia"/>
+              </w:rPr>
+              <w:t>I</w:t>
+            </w:r>
+          </w:p>
+        </w:tc>
+      </w:tr>
+      <w:tr>
+        <w:trPr>
+          <w:trHeight w:val="644"/>
+        </w:trPr>
+        <w:tc>
+          <w:tcPr>
+            <w:tcW w:w="1784" w:type="dxa"/>
+          </w:tcPr>
+          <w:p>
+            <w:pPr>
+              <w:rPr>
+                <w:rFonts w:hint="eastAsia"/>
+              </w:rPr>
+            </w:pPr>
+            <w:r>
+              <w:rPr>
+                <w:rFonts w:hint="eastAsia"/>
+              </w:rPr>
+              <w:t>2</w:t>
+            </w:r>
+            <w:r>
+              <w:t>. Process0 Write</w:t>
+            </w:r>
+          </w:p>
+        </w:tc>
+        <w:tc>
+          <w:tcPr>
+            <w:tcW w:w="1784" w:type="dxa"/>
+          </w:tcPr>
+          <w:p>
+            <w:pPr>
+              <w:rPr>
+                <w:rFonts w:hint="eastAsia"/>
+              </w:rPr>
+            </w:pPr>
+            <w:r>
+              <w:rPr>
+                <w:rFonts w:hint="eastAsia"/>
+              </w:rPr>
+              <w:t>N</w:t>
+            </w:r>
+            <w:r>
+              <w:t>one</w:t>
+            </w:r>
+          </w:p>
+        </w:tc>
+        <w:tc>
+          <w:tcPr>
+            <w:tcW w:w="1786" w:type="dxa"/>
+          </w:tcPr>
+          <w:p>
+            <w:pPr>
+              <w:rPr>
+                <w:rFonts w:hint="eastAsia"/>
+              </w:rPr>
+            </w:pPr>
+          </w:p>
+        </w:tc>
+        <w:tc>
+          <w:tcPr>
+            <w:tcW w:w="1786" w:type="dxa"/>
+          </w:tcPr>
+          <w:p>
+            <w:pPr>
+              <w:jc w:val="center"/>
+              <w:rPr>
+                <w:rFonts w:hint="eastAsia"/>
+              </w:rPr>
+            </w:pPr>
+            <w:r>
+              <w:rPr>
+                <w:rFonts w:hint="eastAsia"/>
+              </w:rPr>
+              <w:t>M</w:t>
+            </w:r>
+          </w:p>
+        </w:tc>
+        <w:tc>
+          <w:tcPr>
+            <w:tcW w:w="1786" w:type="dxa"/>
+          </w:tcPr>
+          <w:p>
+            <w:pPr>
+              <w:jc w:val="center"/>
+              <w:rPr>
+                <w:rFonts w:hint="eastAsia"/>
+              </w:rPr>
+            </w:pPr>
+            <w:r>
+              <w:rPr>
+                <w:rFonts w:hint="eastAsia"/>
+              </w:rPr>
+              <w:t>I</w:t>
+            </w:r>
+          </w:p>
+        </w:tc>
+        <w:tc>
+          <w:tcPr>
+            <w:tcW w:w="1789" w:type="dxa"/>
+          </w:tcPr>
+          <w:p>
+            <w:pPr>
+              <w:jc w:val="center"/>
+              <w:rPr>
+                <w:rFonts w:hint="eastAsia"/>
+              </w:rPr>
+            </w:pPr>
+            <w:r>
+              <w:rPr>
+                <w:rFonts w:hint="eastAsia"/>
+              </w:rPr>
+              <w:t>I</w:t>
+            </w:r>
+          </w:p>
+        </w:tc>
+      </w:tr>
+      <w:tr>
+        <w:trPr>
+          <w:trHeight w:val="644"/>
+        </w:trPr>
+        <w:tc>
+          <w:tcPr>
+            <w:tcW w:w="1784" w:type="dxa"/>
+          </w:tcPr>
+          <w:p>
+            <w:pPr>
+              <w:rPr>
+                <w:rFonts w:hint="eastAsia"/>
+              </w:rPr>
+            </w:pPr>
+            <w:r>
+              <w:rPr>
+                <w:rFonts w:hint="eastAsia"/>
+              </w:rPr>
+              <w:t>3</w:t>
+            </w:r>
+            <w:r>
+              <w:t>. Process2 Read</w:t>
+            </w:r>
+          </w:p>
+        </w:tc>
+        <w:tc>
+          <w:tcPr>
+            <w:tcW w:w="1784" w:type="dxa"/>
+          </w:tcPr>
+          <w:p>
+            <w:pPr>
+              <w:rPr>
+                <w:rFonts w:hint="eastAsia"/>
+              </w:rPr>
+            </w:pPr>
+            <w:r>
+              <w:rPr>
+                <w:rFonts w:hint="eastAsia"/>
+              </w:rPr>
+              <w:t>R</w:t>
+            </w:r>
+            <w:r>
+              <w:t>ead</w:t>
+            </w:r>
+          </w:p>
+        </w:tc>
+        <w:tc>
+          <w:tcPr>
+            <w:tcW w:w="1786" w:type="dxa"/>
+          </w:tcPr>
+          <w:p>
+            <w:pPr>
+              <w:rPr>
+                <w:rFonts w:hint="eastAsia"/>
+              </w:rPr>
+            </w:pPr>
+            <w:r>
+              <w:rPr>
+                <w:rFonts w:hint="eastAsia"/>
+              </w:rPr>
+              <w:t>C</w:t>
+            </w:r>
+            <w:r>
+              <w:t>0</w:t>
+            </w:r>
+          </w:p>
+        </w:tc>
+        <w:tc>
+          <w:tcPr>
+            <w:tcW w:w="1786" w:type="dxa"/>
+          </w:tcPr>
+          <w:p>
+            <w:pPr>
+              <w:jc w:val="center"/>
+              <w:rPr>
+                <w:rFonts w:hint="eastAsia"/>
+              </w:rPr>
+            </w:pPr>
+            <w:r>
+              <w:rPr>
+                <w:rFonts w:hint="eastAsia"/>
+              </w:rPr>
+              <w:t>O</w:t>
+            </w:r>
+          </w:p>
+        </w:tc>
+        <w:tc>
+          <w:tcPr>
+            <w:tcW w:w="1786" w:type="dxa"/>
+          </w:tcPr>
+          <w:p>
+            <w:pPr>
+              <w:jc w:val="center"/>
+              <w:rPr>
+                <w:rFonts w:hint="eastAsia"/>
+              </w:rPr>
+            </w:pPr>
+            <w:r>
+              <w:rPr>
+                <w:rFonts w:hint="eastAsia"/>
+              </w:rPr>
+              <w:t>I</w:t>
+            </w:r>
+          </w:p>
+        </w:tc>
+        <w:tc>
+          <w:tcPr>
+            <w:tcW w:w="1789" w:type="dxa"/>
+          </w:tcPr>
+          <w:p>
+            <w:pPr>
+              <w:jc w:val="center"/>
+              <w:rPr>
+                <w:rFonts w:hint="eastAsia"/>
+              </w:rPr>
+            </w:pPr>
+            <w:r>
+              <w:rPr>
+                <w:rFonts w:hint="eastAsia"/>
+              </w:rPr>
+              <w:t>S</w:t>
+            </w:r>
+          </w:p>
+        </w:tc>
+      </w:tr>
+      <w:tr>
+        <w:trPr>
+          <w:trHeight w:val="644"/>
+        </w:trPr>
+        <w:tc>
+          <w:tcPr>
+            <w:tcW w:w="1784" w:type="dxa"/>
+          </w:tcPr>
+          <w:p>
+            <w:pPr>
+              <w:rPr>
+                <w:rFonts w:hint="eastAsia"/>
+              </w:rPr>
+            </w:pPr>
+            <w:r>
+              <w:rPr>
+                <w:rFonts w:hint="eastAsia"/>
+              </w:rPr>
+              <w:t>4</w:t>
+            </w:r>
+            <w:r>
+              <w:t>. Process1 Read</w:t>
+            </w:r>
+          </w:p>
+        </w:tc>
+        <w:tc>
+          <w:tcPr>
+            <w:tcW w:w="1784" w:type="dxa"/>
+          </w:tcPr>
+          <w:p>
+            <w:pPr>
+              <w:rPr>
+                <w:rFonts w:hint="eastAsia"/>
+              </w:rPr>
+            </w:pPr>
+            <w:r>
+              <w:rPr>
+                <w:rFonts w:hint="eastAsia"/>
+              </w:rPr>
+              <w:t>W</w:t>
+            </w:r>
+            <w:r>
+              <w:t>rite</w:t>
+            </w:r>
+          </w:p>
+        </w:tc>
+        <w:tc>
+          <w:tcPr>
+            <w:tcW w:w="1786" w:type="dxa"/>
+          </w:tcPr>
+          <w:p>
+            <w:pPr>
+              <w:rPr>
+                <w:rFonts w:hint="eastAsia"/>
+              </w:rPr>
+            </w:pPr>
+            <w:r>
+              <w:rPr>
+                <w:rFonts w:hint="eastAsia"/>
+              </w:rPr>
+              <w:t>C</w:t>
+            </w:r>
+            <w:r>
+              <w:t>0</w:t>
+            </w:r>
+          </w:p>
+        </w:tc>
+        <w:tc>
+          <w:tcPr>
+            <w:tcW w:w="1786" w:type="dxa"/>
+          </w:tcPr>
+          <w:p>
+            <w:pPr>
+              <w:jc w:val="center"/>
+              <w:rPr>
+                <w:rFonts w:hint="eastAsia"/>
+              </w:rPr>
+            </w:pPr>
+            <w:r>
+              <w:rPr>
+                <w:rFonts w:hint="eastAsia"/>
+              </w:rPr>
+              <w:t>I</w:t>
+            </w:r>
+          </w:p>
+        </w:tc>
+        <w:tc>
+          <w:tcPr>
+            <w:tcW w:w="1786" w:type="dxa"/>
+          </w:tcPr>
+          <w:p>
+            <w:pPr>
+              <w:jc w:val="center"/>
+              <w:rPr>
+                <w:rFonts w:hint="eastAsia"/>
+              </w:rPr>
+            </w:pPr>
+            <w:r>
+              <w:rPr>
+                <w:rFonts w:hint="eastAsia"/>
+              </w:rPr>
+              <w:t>M</w:t>
+            </w:r>
+          </w:p>
+        </w:tc>
+        <w:tc>
+          <w:tcPr>
+            <w:tcW w:w="1789" w:type="dxa"/>
+          </w:tcPr>
+          <w:p>
+            <w:pPr>
+              <w:jc w:val="center"/>
+              <w:rPr>
+                <w:rFonts w:hint="eastAsia"/>
+              </w:rPr>
+            </w:pPr>
+            <w:r>
+              <w:rPr>
+                <w:rFonts w:hint="eastAsia"/>
+              </w:rPr>
+              <w:t>I</w:t>
+            </w:r>
+          </w:p>
+        </w:tc>
+      </w:tr>
+    </w:tbl>
+    <w:p>
+      <w:pPr>
+        <w:rPr>
+          <w:rFonts w:hint="eastAsia"/>
+        </w:rPr>
+      </w:pPr>
     </w:p>
     <w:sectPr>
       <w:pgSz w:w="11906" w:h="16838"/>
@@ -650,6 +3465,25 @@
     <w:semiHidden/>
     <w:unhideWhenUsed/>
   </w:style>
+  <w:style w:type="table" w:styleId="a3">
+    <w:name w:val="Table Grid"/>
+    <w:basedOn w:val="a1"/>
+    <w:uiPriority w:val="39"/>
+    <w:rsid w:val="00B44B22"/>
+    <w:pPr>
+      <w:spacing w:after="0" w:line="240" w:lineRule="auto"/>
+    </w:pPr>
+    <w:tblPr>
+      <w:tblBorders>
+        <w:top w:val="single" w:sz="4" w:space="0" w:color="auto"/>
+        <w:left w:val="single" w:sz="4" w:space="0" w:color="auto"/>
+        <w:bottom w:val="single" w:sz="4" w:space="0" w:color="auto"/>
+        <w:right w:val="single" w:sz="4" w:space="0" w:color="auto"/>
+        <w:insideH w:val="single" w:sz="4" w:space="0" w:color="auto"/>
+        <w:insideV w:val="single" w:sz="4" w:space="0" w:color="auto"/>
+      </w:tblBorders>
+    </w:tblPr>
+  </w:style>
 </w:styles>
 </file>
 

</xml_diff>